<commit_message>
Add URL to Participant Information. Also remove neck exercise and include walking as part of the study
</commit_message>
<xml_diff>
--- a/ERGO/Participant Information.docx
+++ b/ERGO/Participant Information.docx
@@ -64,11 +64,21 @@
               </w:rPr>
               <w:t>ERGO/</w:t>
             </w:r>
-            <w:fldSimple w:instr=" DOCPROPERTY  Faculty  \* MERGEFORMAT ">
-              <w:r>
-                <w:t>FPSE</w:t>
-              </w:r>
-            </w:fldSimple>
+            <w:r>
+              <w:fldChar w:fldCharType="begin"/>
+            </w:r>
+            <w:r>
+              <w:instrText xml:space="preserve"> DOCPROPERTY  Faculty  \* MERGEFORMAT </w:instrText>
+            </w:r>
+            <w:r>
+              <w:fldChar w:fldCharType="separate"/>
+            </w:r>
+            <w:r>
+              <w:t>FPSE</w:t>
+            </w:r>
+            <w:r>
+              <w:fldChar w:fldCharType="end"/>
+            </w:r>
             <w:r>
               <w:rPr>
                 <w:b/>
@@ -76,6 +86,9 @@
               <w:t>/</w:t>
             </w:r>
             <w:r>
+              <w:rPr>
+                <w:b/>
+              </w:rPr>
               <w:t>17661</w:t>
             </w:r>
           </w:p>
@@ -198,7 +211,13 @@
         <w:t xml:space="preserve">The purpose of this is to investigate the feasibility of using an ultra-low-power device to detect exercises. Such a device may prove useful in situations </w:t>
       </w:r>
       <w:r>
-        <w:t>like long-haul passenger flights where it is important for passengers to remain active.</w:t>
+        <w:t>like long-hau</w:t>
+      </w:r>
+      <w:r>
+        <w:t xml:space="preserve">l passenger flights where it is </w:t>
+      </w:r>
+      <w:r>
+        <w:t>important for passengers to remain active.</w:t>
       </w:r>
     </w:p>
     <w:p>
@@ -232,11 +251,16 @@
       <w:r>
         <w:t xml:space="preserve">was used using this URL: </w:t>
       </w:r>
-      <w:r>
-        <w:rPr>
-          <w:highlight w:val="yellow"/>
-        </w:rPr>
-        <w:t>xxx</w:t>
+      <w:hyperlink r:id="rId7" w:history="1">
+        <w:r>
+          <w:rPr>
+            <w:rStyle w:val="Hyperlink"/>
+          </w:rPr>
+          <w:t>http://emilyshepherd.github.io/gdp-docs/</w:t>
+        </w:r>
+      </w:hyperlink>
+      <w:r>
+        <w:t xml:space="preserve"> </w:t>
       </w:r>
     </w:p>
     <w:p>
@@ -284,7 +308,13 @@
         <w:spacing w:after="0"/>
       </w:pPr>
       <w:r>
-        <w:t>All of these exercises are performed while sitting down and include:</w:t>
+        <w:t>These exercises</w:t>
+      </w:r>
+      <w:r>
+        <w:t xml:space="preserve"> are performed while sitting down and</w:t>
+      </w:r>
+      <w:r>
+        <w:t xml:space="preserve"> include:</w:t>
       </w:r>
     </w:p>
     <w:p>
@@ -311,7 +341,7 @@
         <w:t>Stretching your arms</w:t>
       </w:r>
       <w:r>
-        <w:t>, legs and neck</w:t>
+        <w:t xml:space="preserve"> and legs</w:t>
       </w:r>
     </w:p>
     <w:p>
@@ -340,7 +370,16 @@
     </w:p>
     <w:p>
       <w:r>
-        <w:t>This means the device will be strapped to your ankles, legs, arms and neck</w:t>
+        <w:t>This means the device will be s</w:t>
+      </w:r>
+      <w:r>
+        <w:t xml:space="preserve">trapped to your </w:t>
+      </w:r>
+      <w:r>
+        <w:t xml:space="preserve">feet, </w:t>
+      </w:r>
+      <w:r>
+        <w:t>ankles, legs and arms</w:t>
       </w:r>
       <w:r>
         <w:t xml:space="preserve"> one at a time as you perform the corresponding exercises</w:t>
@@ -349,21 +388,34 @@
         <w:t>.</w:t>
       </w:r>
       <w:r>
-        <w:t xml:space="preserve"> These exercises involve holding stretch positions for up to 15 seconds and repeating movement in the feet, arms and neck.</w:t>
-      </w:r>
-      <w:r>
-        <w:t xml:space="preserve"> In total it </w:t>
-      </w:r>
-      <w:r>
-        <w:t>shoul</w:t>
-      </w:r>
-      <w:r>
-        <w:t>d not take more than 30 minutes of your time.</w:t>
-      </w:r>
-    </w:p>
-    <w:p>
-      <w:r>
-        <w:t xml:space="preserve">There are two main purposes for performing these activities. Firstly, to gather movement data to allow us to develop the algorithm and secondly, to verify that the algorithm can successfully detect the exercises. </w:t>
+        <w:t xml:space="preserve"> These exercises involve holding stretch positions for up to 15 seconds and repeating mov</w:t>
+      </w:r>
+      <w:r>
+        <w:t>ement in the feet and arms</w:t>
+      </w:r>
+      <w:r>
+        <w:t>.</w:t>
+      </w:r>
+      <w:r>
+        <w:t xml:space="preserve"> We will also require you to walk around with the device</w:t>
+      </w:r>
+      <w:r>
+        <w:t xml:space="preserve"> to gain additional movement data</w:t>
+      </w:r>
+      <w:r>
+        <w:t>.</w:t>
+      </w:r>
+      <w:r>
+        <w:t xml:space="preserve"> In total it should not take more than 30 minutes of your time.</w:t>
+      </w:r>
+    </w:p>
+    <w:p>
+      <w:r>
+        <w:t xml:space="preserve">There are two main purposes for performing these activities. Firstly, to gather movement data to allow us to develop the algorithm and secondly, to verify that the algorithm can successfully detect </w:t>
+      </w:r>
+      <w:r>
+        <w:lastRenderedPageBreak/>
+        <w:t xml:space="preserve">the exercises. </w:t>
       </w:r>
       <w:r>
         <w:t>These two data gathering sessions will occur at different points in the year. You are free to attend both or only one if you wish.</w:t>
@@ -374,7 +426,6 @@
         <w:rPr>
           <w:b/>
         </w:rPr>
-        <w:lastRenderedPageBreak/>
         <w:t>Are there any risks involved?</w:t>
       </w:r>
       <w:r>
@@ -420,7 +471,16 @@
         <w:t xml:space="preserve">Another risk is a tripping or choking hazard from dangling cables. This is because </w:t>
       </w:r>
       <w:r>
-        <w:t>the prototype device may not be self-powered so will require a power cable. These risks are minimised because during the study you will be sitting down and we will make sure to remove the device from you before you get up again.</w:t>
+        <w:t xml:space="preserve">the prototype device may not be self-powered so will require a power cable. These risks are minimised because </w:t>
+      </w:r>
+      <w:r>
+        <w:t>most of the exercises performed during the study are done</w:t>
+      </w:r>
+      <w:r>
+        <w:t xml:space="preserve"> si</w:t>
+      </w:r>
+      <w:r>
+        <w:t>tting down. However, when walking, we will make sure to be holding the power cable alongside you so that you cannot trip over it.</w:t>
       </w:r>
     </w:p>
     <w:p>
@@ -447,15 +507,22 @@
       <w:r>
         <w:t xml:space="preserve"> For details of precisely when this debrief will happen, please check the URL </w:t>
       </w:r>
-      <w:r>
-        <w:rPr>
-          <w:highlight w:val="yellow"/>
-        </w:rPr>
-        <w:t>xxx</w:t>
-      </w:r>
-      <w:r>
-        <w:t xml:space="preserve"> closer to the time.</w:t>
-      </w:r>
+      <w:hyperlink r:id="rId8" w:history="1">
+        <w:r>
+          <w:rPr>
+            <w:rStyle w:val="Hyperlink"/>
+          </w:rPr>
+          <w:t>http://emilyshepherd.github.io/gdp-docs/</w:t>
+        </w:r>
+      </w:hyperlink>
+      <w:r>
+        <w:t xml:space="preserve"> </w:t>
+      </w:r>
+      <w:r>
+        <w:t>closer to the time.</w:t>
+      </w:r>
+      <w:bookmarkStart w:id="0" w:name="_GoBack"/>
+      <w:bookmarkEnd w:id="0"/>
     </w:p>
     <w:p>
       <w:r>
@@ -526,7 +593,7 @@
       <w:r>
         <w:t xml:space="preserve">stigator (e-mail </w:t>
       </w:r>
-      <w:hyperlink r:id="rId7" w:history="1">
+      <w:hyperlink r:id="rId9" w:history="1">
         <w:r>
           <w:rPr>
             <w:rStyle w:val="Hyperlink"/>
@@ -582,7 +649,7 @@
       <w:r>
         <w:t>f possible (</w:t>
       </w:r>
-      <w:hyperlink r:id="rId8" w:history="1">
+      <w:hyperlink r:id="rId10" w:history="1">
         <w:r>
           <w:rPr>
             <w:rStyle w:val="Hyperlink"/>
@@ -593,15 +660,25 @@
       <w:r>
         <w:t xml:space="preserve">), otherwise please contact the </w:t>
       </w:r>
-      <w:fldSimple w:instr=" DOCPROPERTY  Faculty  \* MERGEFORMAT ">
-        <w:r>
-          <w:t>FPSE</w:t>
-        </w:r>
-      </w:fldSimple>
+      <w:r>
+        <w:fldChar w:fldCharType="begin"/>
+      </w:r>
+      <w:r>
+        <w:instrText xml:space="preserve"> DOCPROPERTY  Faculty  \* MERGEFORMAT </w:instrText>
+      </w:r>
+      <w:r>
+        <w:fldChar w:fldCharType="separate"/>
+      </w:r>
+      <w:r>
+        <w:t>FPSE</w:t>
+      </w:r>
+      <w:r>
+        <w:fldChar w:fldCharType="end"/>
+      </w:r>
       <w:r>
         <w:t xml:space="preserve"> Office (</w:t>
       </w:r>
-      <w:hyperlink r:id="rId9" w:history="1">
+      <w:hyperlink r:id="rId11" w:history="1">
         <w:r>
           <w:rPr>
             <w:rStyle w:val="Hyperlink"/>
@@ -612,7 +689,7 @@
       <w:r>
         <w:t xml:space="preserve">) or any other authoritative body such as Dr Martina Prude, Head of Research Governance (02380 595058, </w:t>
       </w:r>
-      <w:hyperlink r:id="rId10" w:history="1">
+      <w:hyperlink r:id="rId12" w:history="1">
         <w:r>
           <w:rPr>
             <w:rStyle w:val="Hyperlink"/>
@@ -623,12 +700,10 @@
       <w:r>
         <w:t>).</w:t>
       </w:r>
-      <w:bookmarkStart w:id="0" w:name="_GoBack"/>
-      <w:bookmarkEnd w:id="0"/>
     </w:p>
     <w:sectPr>
       <w:pgSz w:w="11906" w:h="16838"/>
-      <w:pgMar w:top="709" w:right="1440" w:bottom="1135" w:left="1440" w:header="708" w:footer="708" w:gutter="0"/>
+      <w:pgMar w:top="1134" w:right="1440" w:bottom="1134" w:left="1440" w:header="708" w:footer="708" w:gutter="0"/>
       <w:cols w:space="708"/>
       <w:docGrid w:linePitch="360"/>
     </w:sectPr>

</xml_diff>